<commit_message>
added gitignore .bluej & .docx
</commit_message>
<xml_diff>
--- a/ShapeRepo/Circle Lab.docx
+++ b/ShapeRepo/Circle Lab.docx
@@ -116,8 +116,16 @@
         <w:rPr>
           <w:sz w:val="48"/>
         </w:rPr>
-        <w:t>Circle Lab</w:t>
-      </w:r>
+        <w:t>Circle La</w:t>
+      </w:r>
+      <w:r>
+        <w:rPr>
+          <w:sz w:val="48"/>
+        </w:rPr>
+        <w:t>b</w:t>
+      </w:r>
+      <w:bookmarkStart w:id="0" w:name="_GoBack"/>
+      <w:bookmarkEnd w:id="0"/>
     </w:p>
     <w:p>
       <w:pPr>
@@ -623,8 +631,6 @@
         </w:rPr>
         <w:t xml:space="preserve">Print Wheel </w:t>
       </w:r>
-      <w:bookmarkStart w:id="0" w:name="_GoBack"/>
-      <w:bookmarkEnd w:id="0"/>
       <w:r>
         <w:rPr>
           <w:rFonts w:ascii="Courier New" w:hAnsi="Courier New" w:cs="Courier New"/>

</xml_diff>